<commit_message>
finished a1, a2 80% --SD
</commit_message>
<xml_diff>
--- a/CA2- Requirements_Report_template.docx
+++ b/CA2- Requirements_Report_template.docx
@@ -1195,22 +1195,68 @@
         <w:rPr>
           <w:rFonts w:ascii="Arial" w:hAnsi="Arial" w:cs="Arial"/>
           <w:b/>
+          <w:color w:val="FF0000"/>
+          <w:sz w:val="36"/>
+          <w:szCs w:val="36"/>
+        </w:rPr>
+      </w:pPr>
+      <w:r>
+        <w:rPr>
+          <w:rFonts w:ascii="Arial" w:hAnsi="Arial" w:cs="Arial"/>
+          <w:b/>
+          <w:color w:val="FF0000"/>
+          <w:sz w:val="36"/>
+          <w:szCs w:val="36"/>
+        </w:rPr>
+        <w:lastRenderedPageBreak/>
+        <w:t xml:space="preserve">Table of Contents </w:t>
+      </w:r>
+    </w:p>
+    <w:p>
+      <w:pPr>
+        <w:jc w:val="center"/>
+        <w:rPr>
+          <w:rFonts w:ascii="Times New Roman" w:hAnsi="Times New Roman" w:cs="Times New Roman"/>
+          <w:b/>
+          <w:color w:val="FF0000"/>
+          <w:sz w:val="36"/>
+          <w:szCs w:val="36"/>
+        </w:rPr>
+      </w:pPr>
+      <w:r>
+        <w:rPr>
+          <w:rFonts w:ascii="Times New Roman" w:hAnsi="Times New Roman" w:cs="Times New Roman"/>
+          <w:b/>
+          <w:color w:val="FF0000"/>
+          <w:sz w:val="36"/>
+          <w:szCs w:val="36"/>
+        </w:rPr>
+        <w:t xml:space="preserve"> . . . . . </w:t>
+      </w:r>
+    </w:p>
+    <w:p>
+      <w:pPr>
+        <w:jc w:val="center"/>
+        <w:rPr>
+          <w:rFonts w:ascii="Times New Roman" w:hAnsi="Times New Roman" w:cs="Times New Roman"/>
+          <w:b/>
           <w:color w:val="000000" w:themeColor="text1"/>
           <w:sz w:val="36"/>
           <w:szCs w:val="36"/>
         </w:rPr>
       </w:pPr>
-      <w:r>
-        <w:rPr>
-          <w:rFonts w:ascii="Arial" w:hAnsi="Arial" w:cs="Arial"/>
+    </w:p>
+    <w:p>
+      <w:pPr>
+        <w:jc w:val="center"/>
+        <w:rPr>
+          <w:rFonts w:ascii="Times New Roman" w:hAnsi="Times New Roman" w:cs="Times New Roman"/>
           <w:b/>
           <w:color w:val="000000" w:themeColor="text1"/>
           <w:sz w:val="36"/>
           <w:szCs w:val="36"/>
         </w:rPr>
-        <w:lastRenderedPageBreak/>
-        <w:t xml:space="preserve">Table of Contents </w:t>
-      </w:r>
+      </w:pPr>
     </w:p>
     <w:p>
       <w:pPr>
@@ -1223,7 +1269,10 @@
           <w:szCs w:val="36"/>
         </w:rPr>
       </w:pPr>
-      <w:r>
+    </w:p>
+    <w:p>
+      <w:pPr>
+        <w:jc w:val="center"/>
         <w:rPr>
           <w:rFonts w:ascii="Times New Roman" w:hAnsi="Times New Roman" w:cs="Times New Roman"/>
           <w:b/>
@@ -1231,8 +1280,175 @@
           <w:sz w:val="36"/>
           <w:szCs w:val="36"/>
         </w:rPr>
-        <w:t xml:space="preserve"> . . . . . </w:t>
-      </w:r>
+      </w:pPr>
+    </w:p>
+    <w:p>
+      <w:pPr>
+        <w:jc w:val="center"/>
+        <w:rPr>
+          <w:rFonts w:ascii="Times New Roman" w:hAnsi="Times New Roman" w:cs="Times New Roman"/>
+          <w:b/>
+          <w:color w:val="000000" w:themeColor="text1"/>
+          <w:sz w:val="36"/>
+          <w:szCs w:val="36"/>
+        </w:rPr>
+      </w:pPr>
+    </w:p>
+    <w:p>
+      <w:pPr>
+        <w:jc w:val="center"/>
+        <w:rPr>
+          <w:rFonts w:ascii="Times New Roman" w:hAnsi="Times New Roman" w:cs="Times New Roman"/>
+          <w:b/>
+          <w:color w:val="000000" w:themeColor="text1"/>
+          <w:sz w:val="36"/>
+          <w:szCs w:val="36"/>
+        </w:rPr>
+      </w:pPr>
+    </w:p>
+    <w:p>
+      <w:pPr>
+        <w:jc w:val="center"/>
+        <w:rPr>
+          <w:rFonts w:ascii="Times New Roman" w:hAnsi="Times New Roman" w:cs="Times New Roman"/>
+          <w:b/>
+          <w:color w:val="000000" w:themeColor="text1"/>
+          <w:sz w:val="36"/>
+          <w:szCs w:val="36"/>
+        </w:rPr>
+      </w:pPr>
+    </w:p>
+    <w:p>
+      <w:pPr>
+        <w:jc w:val="center"/>
+        <w:rPr>
+          <w:rFonts w:ascii="Times New Roman" w:hAnsi="Times New Roman" w:cs="Times New Roman"/>
+          <w:b/>
+          <w:color w:val="000000" w:themeColor="text1"/>
+          <w:sz w:val="36"/>
+          <w:szCs w:val="36"/>
+        </w:rPr>
+      </w:pPr>
+    </w:p>
+    <w:p>
+      <w:pPr>
+        <w:jc w:val="center"/>
+        <w:rPr>
+          <w:rFonts w:ascii="Times New Roman" w:hAnsi="Times New Roman" w:cs="Times New Roman"/>
+          <w:b/>
+          <w:color w:val="000000" w:themeColor="text1"/>
+          <w:sz w:val="36"/>
+          <w:szCs w:val="36"/>
+        </w:rPr>
+      </w:pPr>
+    </w:p>
+    <w:p>
+      <w:pPr>
+        <w:jc w:val="center"/>
+        <w:rPr>
+          <w:rFonts w:ascii="Times New Roman" w:hAnsi="Times New Roman" w:cs="Times New Roman"/>
+          <w:b/>
+          <w:color w:val="000000" w:themeColor="text1"/>
+          <w:sz w:val="36"/>
+          <w:szCs w:val="36"/>
+        </w:rPr>
+      </w:pPr>
+    </w:p>
+    <w:p>
+      <w:pPr>
+        <w:jc w:val="center"/>
+        <w:rPr>
+          <w:rFonts w:ascii="Times New Roman" w:hAnsi="Times New Roman" w:cs="Times New Roman"/>
+          <w:b/>
+          <w:color w:val="000000" w:themeColor="text1"/>
+          <w:sz w:val="36"/>
+          <w:szCs w:val="36"/>
+        </w:rPr>
+      </w:pPr>
+    </w:p>
+    <w:p>
+      <w:pPr>
+        <w:jc w:val="center"/>
+        <w:rPr>
+          <w:rFonts w:ascii="Times New Roman" w:hAnsi="Times New Roman" w:cs="Times New Roman"/>
+          <w:b/>
+          <w:color w:val="000000" w:themeColor="text1"/>
+          <w:sz w:val="36"/>
+          <w:szCs w:val="36"/>
+        </w:rPr>
+      </w:pPr>
+    </w:p>
+    <w:p>
+      <w:pPr>
+        <w:jc w:val="center"/>
+        <w:rPr>
+          <w:rFonts w:ascii="Times New Roman" w:hAnsi="Times New Roman" w:cs="Times New Roman"/>
+          <w:b/>
+          <w:color w:val="000000" w:themeColor="text1"/>
+          <w:sz w:val="36"/>
+          <w:szCs w:val="36"/>
+        </w:rPr>
+      </w:pPr>
+    </w:p>
+    <w:p>
+      <w:pPr>
+        <w:jc w:val="center"/>
+        <w:rPr>
+          <w:rFonts w:ascii="Times New Roman" w:hAnsi="Times New Roman" w:cs="Times New Roman"/>
+          <w:b/>
+          <w:color w:val="000000" w:themeColor="text1"/>
+          <w:sz w:val="36"/>
+          <w:szCs w:val="36"/>
+        </w:rPr>
+      </w:pPr>
+    </w:p>
+    <w:p>
+      <w:pPr>
+        <w:jc w:val="center"/>
+        <w:rPr>
+          <w:rFonts w:ascii="Times New Roman" w:hAnsi="Times New Roman" w:cs="Times New Roman"/>
+          <w:b/>
+          <w:color w:val="000000" w:themeColor="text1"/>
+          <w:sz w:val="36"/>
+          <w:szCs w:val="36"/>
+        </w:rPr>
+      </w:pPr>
+    </w:p>
+    <w:p>
+      <w:pPr>
+        <w:jc w:val="center"/>
+        <w:rPr>
+          <w:rFonts w:ascii="Times New Roman" w:hAnsi="Times New Roman" w:cs="Times New Roman"/>
+          <w:b/>
+          <w:color w:val="000000" w:themeColor="text1"/>
+          <w:sz w:val="36"/>
+          <w:szCs w:val="36"/>
+        </w:rPr>
+      </w:pPr>
+    </w:p>
+    <w:p>
+      <w:pPr>
+        <w:jc w:val="center"/>
+        <w:rPr>
+          <w:rFonts w:ascii="Times New Roman" w:hAnsi="Times New Roman" w:cs="Times New Roman"/>
+          <w:b/>
+          <w:color w:val="000000" w:themeColor="text1"/>
+          <w:sz w:val="36"/>
+          <w:szCs w:val="36"/>
+        </w:rPr>
+      </w:pPr>
+    </w:p>
+    <w:p>
+      <w:pPr>
+        <w:jc w:val="center"/>
+        <w:rPr>
+          <w:rFonts w:ascii="Times New Roman" w:hAnsi="Times New Roman" w:cs="Times New Roman"/>
+          <w:b/>
+          <w:color w:val="000000" w:themeColor="text1"/>
+          <w:sz w:val="36"/>
+          <w:szCs w:val="36"/>
+        </w:rPr>
+      </w:pPr>
     </w:p>
     <w:p>
       <w:pPr>
@@ -1245,11 +1461,20 @@
         <w:rPr>
           <w:rFonts w:ascii="Times New Roman" w:hAnsi="Times New Roman" w:cs="Times New Roman"/>
         </w:rPr>
+        <w:lastRenderedPageBreak/>
         <w:t>Title</w:t>
       </w:r>
     </w:p>
     <w:p>
       <w:pPr>
+        <w:jc w:val="both"/>
+      </w:pPr>
+      <w:r>
+        <w:t>Tailored Suits Blanchardstown Online Store (Online tailored suit site).</w:t>
+      </w:r>
+    </w:p>
+    <w:p>
+      <w:pPr>
         <w:pStyle w:val="Heading1"/>
         <w:rPr>
           <w:rFonts w:ascii="Times New Roman" w:hAnsi="Times New Roman" w:cs="Times New Roman"/>
@@ -1262,6 +1487,18 @@
         <w:t>Client</w:t>
       </w:r>
     </w:p>
+    <w:p>
+      <w:r>
+        <w:t>Paul Duffy</w:t>
+      </w:r>
+    </w:p>
+    <w:p>
+      <w:bookmarkStart w:id="0" w:name="_Hlk158397236"/>
+      <w:r>
+        <w:t>Tailored Suits Blanchardstown.</w:t>
+      </w:r>
+    </w:p>
+    <w:bookmarkEnd w:id="0"/>
     <w:p>
       <w:pPr>
         <w:pStyle w:val="Heading1"/>
@@ -1289,25 +1526,10 @@
         </w:rPr>
         <w:t xml:space="preserve"> Overview</w:t>
       </w:r>
-      <w:r>
-        <w:rPr>
-          <w:rFonts w:ascii="Times New Roman" w:hAnsi="Times New Roman" w:cs="Times New Roman"/>
-        </w:rPr>
-        <w:t xml:space="preserve"> </w:t>
-      </w:r>
-      <w:r>
-        <w:rPr>
-          <w:rFonts w:ascii="Times New Roman" w:hAnsi="Times New Roman" w:cs="Times New Roman"/>
-          <w:b w:val="0"/>
-          <w:color w:val="FF0000"/>
-          <w:sz w:val="24"/>
-          <w:szCs w:val="24"/>
-        </w:rPr>
-        <w:t>(1 paragraph)</w:t>
-      </w:r>
     </w:p>
     <w:p/>
     <w:p>
+      <w:bookmarkStart w:id="1" w:name="_Hlk158398240"/>
       <w:r>
         <w:t>The project definition</w:t>
       </w:r>
@@ -1324,10 +1546,7 @@
         </w:numPr>
       </w:pPr>
       <w:r>
-        <w:t xml:space="preserve">what </w:t>
-      </w:r>
-      <w:r>
-        <w:t xml:space="preserve">is the project, </w:t>
+        <w:t>The project involves developing and testing a website for a suit company.</w:t>
       </w:r>
     </w:p>
     <w:p>
@@ -1339,7 +1558,13 @@
         </w:numPr>
       </w:pPr>
       <w:r>
-        <w:t xml:space="preserve">what the software will do. </w:t>
+        <w:t xml:space="preserve">The website will allow users to search for specific brands of suits, log in, browse categories of </w:t>
+      </w:r>
+      <w:r>
+        <w:t>suits,</w:t>
+      </w:r>
+      <w:r>
+        <w:t xml:space="preserve"> and add items to their basket.</w:t>
       </w:r>
     </w:p>
     <w:p>
@@ -1351,7 +1576,7 @@
         </w:numPr>
       </w:pPr>
       <w:r>
-        <w:t xml:space="preserve">the main components of the software system, </w:t>
+        <w:t>Main components will be a search bar, customer sign up/in area, shopping basket and a navigation bar.</w:t>
       </w:r>
     </w:p>
     <w:p>
@@ -1363,19 +1588,16 @@
         </w:numPr>
       </w:pPr>
       <w:r>
-        <w:t>how will it be used</w:t>
-      </w:r>
-    </w:p>
-    <w:p>
-      <w:pPr>
-        <w:rPr>
-          <w:rFonts w:ascii="Times New Roman" w:hAnsi="Times New Roman" w:cs="Times New Roman"/>
-          <w:b/>
-          <w:sz w:val="32"/>
-          <w:szCs w:val="32"/>
-        </w:rPr>
-      </w:pPr>
-    </w:p>
+        <w:t xml:space="preserve">The website will be used mainly by </w:t>
+      </w:r>
+      <w:r>
+        <w:t>businessmen</w:t>
+      </w:r>
+      <w:r>
+        <w:t xml:space="preserve"> looking for suits or men looking for suits for occasions.</w:t>
+      </w:r>
+    </w:p>
+    <w:bookmarkEnd w:id="1"/>
     <w:p>
       <w:pPr>
         <w:pStyle w:val="Heading1"/>
@@ -1383,8 +1605,14 @@
           <w:ilvl w:val="0"/>
           <w:numId w:val="11"/>
         </w:numPr>
-      </w:pPr>
-      <w:r>
+        <w:rPr>
+          <w:color w:val="FF0000"/>
+        </w:rPr>
+      </w:pPr>
+      <w:r>
+        <w:rPr>
+          <w:color w:val="FF0000"/>
+        </w:rPr>
         <w:t xml:space="preserve">Document Revision </w:t>
       </w:r>
     </w:p>
@@ -1392,25 +1620,15 @@
       <w:pPr>
         <w:rPr>
           <w:rFonts w:cs="Times New Roman"/>
+          <w:color w:val="FF0000"/>
         </w:rPr>
       </w:pPr>
       <w:r>
         <w:rPr>
           <w:rFonts w:cs="Times New Roman"/>
-        </w:rPr>
-        <w:t xml:space="preserve">Rev. 1.0 </w:t>
-      </w:r>
-      <w:r>
-        <w:rPr>
-          <w:rFonts w:cs="Times New Roman"/>
-        </w:rPr>
-        <w:t>date</w:t>
-      </w:r>
-      <w:r>
-        <w:rPr>
-          <w:rFonts w:cs="Times New Roman"/>
-        </w:rPr>
-        <w:t xml:space="preserve"> – initial version </w:t>
+          <w:color w:val="FF0000"/>
+        </w:rPr>
+        <w:t xml:space="preserve">Rev. 1.0 date – initial version </w:t>
       </w:r>
     </w:p>
     <w:p>
@@ -1440,102 +1658,6 @@
         </w:rPr>
         <w:t xml:space="preserve"> </w:t>
       </w:r>
-      <w:r>
-        <w:rPr>
-          <w:rFonts w:ascii="Times New Roman" w:hAnsi="Times New Roman" w:cs="Times New Roman"/>
-          <w:b w:val="0"/>
-          <w:color w:val="FF0000"/>
-          <w:sz w:val="24"/>
-          <w:szCs w:val="24"/>
-        </w:rPr>
-        <w:t>(max 1</w:t>
-      </w:r>
-      <w:r>
-        <w:rPr>
-          <w:rFonts w:ascii="Times New Roman" w:hAnsi="Times New Roman" w:cs="Times New Roman"/>
-          <w:b w:val="0"/>
-          <w:color w:val="FF0000"/>
-          <w:sz w:val="24"/>
-          <w:szCs w:val="24"/>
-        </w:rPr>
-        <w:t>/2</w:t>
-      </w:r>
-      <w:r>
-        <w:rPr>
-          <w:rFonts w:ascii="Times New Roman" w:hAnsi="Times New Roman" w:cs="Times New Roman"/>
-          <w:b w:val="0"/>
-          <w:color w:val="FF0000"/>
-          <w:sz w:val="24"/>
-          <w:szCs w:val="24"/>
-        </w:rPr>
-        <w:t xml:space="preserve"> page)</w:t>
-      </w:r>
-    </w:p>
-    <w:p>
-      <w:pPr>
-        <w:rPr>
-          <w:b/>
-        </w:rPr>
-      </w:pPr>
-      <w:r>
-        <w:t xml:space="preserve">The functionality the project/software will </w:t>
-      </w:r>
-      <w:r>
-        <w:rPr>
-          <w:b/>
-        </w:rPr>
-        <w:t>include</w:t>
-      </w:r>
-      <w:r>
-        <w:t xml:space="preserve"> and </w:t>
-      </w:r>
-      <w:r>
-        <w:rPr>
-          <w:b/>
-        </w:rPr>
-        <w:t>exclude</w:t>
-      </w:r>
-      <w:r>
-        <w:rPr>
-          <w:b/>
-        </w:rPr>
-        <w:t xml:space="preserve"> – </w:t>
-      </w:r>
-      <w:r>
-        <w:t>required</w:t>
-      </w:r>
-      <w:r>
-        <w:rPr>
-          <w:b/>
-        </w:rPr>
-        <w:t xml:space="preserve">, </w:t>
-      </w:r>
-      <w:r>
-        <w:t>desirable</w:t>
-      </w:r>
-      <w:r>
-        <w:rPr>
-          <w:b/>
-        </w:rPr>
-        <w:t xml:space="preserve">, </w:t>
-      </w:r>
-      <w:r>
-        <w:t>optional</w:t>
-      </w:r>
-      <w:r>
-        <w:rPr>
-          <w:b/>
-        </w:rPr>
-        <w:t xml:space="preserve">. </w:t>
-      </w:r>
-    </w:p>
-    <w:p>
-      <w:r>
-        <w:t xml:space="preserve">Scope &amp; Functionality </w:t>
-      </w:r>
-      <w:r>
-        <w:t xml:space="preserve">of the project should be clear so that client and developer have same expectations… </w:t>
-      </w:r>
     </w:p>
     <w:p/>
     <w:p>
@@ -1588,7 +1710,6 @@
         </w:numPr>
       </w:pPr>
       <w:r>
-        <w:lastRenderedPageBreak/>
         <w:t xml:space="preserve">A shopping basket will be present on all pages to allow the user to view any </w:t>
       </w:r>
       <w:r>
@@ -1615,32 +1736,18 @@
     <w:p>
       <w:pPr>
         <w:pStyle w:val="ListParagraph"/>
-        <w:rPr>
-          <w:color w:val="FF0000"/>
-        </w:rPr>
-      </w:pPr>
-      <w:r>
-        <w:rPr>
-          <w:color w:val="FF0000"/>
-        </w:rPr>
+      </w:pPr>
+      <w:r>
+        <w:lastRenderedPageBreak/>
         <w:t xml:space="preserve">We were looking to add </w:t>
       </w:r>
       <w:r>
-        <w:rPr>
-          <w:color w:val="FF0000"/>
-        </w:rPr>
         <w:t>more functionality,</w:t>
       </w:r>
       <w:r>
-        <w:rPr>
-          <w:color w:val="FF0000"/>
-        </w:rPr>
         <w:t xml:space="preserve"> however the functionality we have included will make the website work fully for the customer and user side. Some of the functionality we were going to introduce but decided holding back on were as </w:t>
       </w:r>
       <w:r>
-        <w:rPr>
-          <w:color w:val="FF0000"/>
-        </w:rPr>
         <w:t>follows.</w:t>
       </w:r>
     </w:p>
@@ -1700,7 +1807,10 @@
         </w:numPr>
       </w:pPr>
       <w:r>
-        <w:t>No reviews*****</w:t>
+        <w:t xml:space="preserve">We didn’t implement reviews as </w:t>
+      </w:r>
+      <w:r>
+        <w:t>the review wouldn’t be accurate due to the nature of the business (Tailor).</w:t>
       </w:r>
     </w:p>
     <w:p>
@@ -1750,47 +1860,56 @@
         <w:rPr>
           <w:rFonts w:ascii="Times New Roman" w:hAnsi="Times New Roman" w:cs="Times New Roman"/>
         </w:rPr>
-        <w:t xml:space="preserve">Who is going to use/interact with the software /system and how will they use it. </w:t>
-      </w:r>
-    </w:p>
-    <w:p>
-      <w:pPr>
-        <w:rPr>
-          <w:rFonts w:ascii="Times New Roman" w:hAnsi="Times New Roman" w:cs="Times New Roman"/>
-        </w:rPr>
-      </w:pPr>
-      <w:r>
-        <w:rPr>
-          <w:rFonts w:ascii="Times New Roman" w:hAnsi="Times New Roman" w:cs="Times New Roman"/>
-        </w:rPr>
-        <w:tab/>
-        <w:t xml:space="preserve">e.g. for vending machine user and serviceman… </w:t>
-      </w:r>
-    </w:p>
-    <w:p>
-      <w:pPr>
-        <w:rPr>
-          <w:rFonts w:ascii="Times New Roman" w:hAnsi="Times New Roman" w:cs="Times New Roman"/>
-        </w:rPr>
-      </w:pPr>
-      <w:r>
-        <w:rPr>
-          <w:rFonts w:ascii="Times New Roman" w:hAnsi="Times New Roman" w:cs="Times New Roman"/>
-        </w:rPr>
-        <w:t>People that are going to interact with the website will be customers of our client , these customers mainly being business men and men looking for a suit for any occasion , weddings , debs suits , communion , confirmation and many more.</w:t>
-      </w:r>
-    </w:p>
-    <w:p>
-      <w:pPr>
-        <w:rPr>
-          <w:rFonts w:ascii="Times New Roman" w:hAnsi="Times New Roman" w:cs="Times New Roman"/>
-        </w:rPr>
-      </w:pPr>
-      <w:r>
-        <w:rPr>
-          <w:rFonts w:ascii="Times New Roman" w:hAnsi="Times New Roman" w:cs="Times New Roman"/>
-        </w:rPr>
-        <w:t xml:space="preserve">There will be two main ways of using the website ; the tailored ‘side’ of the website and untailored ‘side’ of the website; to use the tailored ‘side’ of the site you must purchase or own a </w:t>
+        <w:t xml:space="preserve">People that are going to interact with the website will be customers of our client, these customers mainly being business men and men looking for a suit for any </w:t>
+      </w:r>
+      <w:r>
+        <w:rPr>
+          <w:rFonts w:ascii="Times New Roman" w:hAnsi="Times New Roman" w:cs="Times New Roman"/>
+        </w:rPr>
+        <w:t>occasion,</w:t>
+      </w:r>
+      <w:r>
+        <w:rPr>
+          <w:rFonts w:ascii="Times New Roman" w:hAnsi="Times New Roman" w:cs="Times New Roman"/>
+        </w:rPr>
+        <w:t xml:space="preserve"> </w:t>
+      </w:r>
+      <w:r>
+        <w:rPr>
+          <w:rFonts w:ascii="Times New Roman" w:hAnsi="Times New Roman" w:cs="Times New Roman"/>
+        </w:rPr>
+        <w:t>weddings,</w:t>
+      </w:r>
+      <w:r>
+        <w:rPr>
+          <w:rFonts w:ascii="Times New Roman" w:hAnsi="Times New Roman" w:cs="Times New Roman"/>
+        </w:rPr>
+        <w:t xml:space="preserve"> debs suits , communion , confirmation and many more.</w:t>
+      </w:r>
+    </w:p>
+    <w:p>
+      <w:pPr>
+        <w:rPr>
+          <w:rFonts w:ascii="Times New Roman" w:hAnsi="Times New Roman" w:cs="Times New Roman"/>
+        </w:rPr>
+      </w:pPr>
+      <w:r>
+        <w:rPr>
+          <w:rFonts w:ascii="Times New Roman" w:hAnsi="Times New Roman" w:cs="Times New Roman"/>
+        </w:rPr>
+        <w:t xml:space="preserve">There will be two main ways of using the </w:t>
+      </w:r>
+      <w:r>
+        <w:rPr>
+          <w:rFonts w:ascii="Times New Roman" w:hAnsi="Times New Roman" w:cs="Times New Roman"/>
+        </w:rPr>
+        <w:t>website;</w:t>
+      </w:r>
+      <w:r>
+        <w:rPr>
+          <w:rFonts w:ascii="Times New Roman" w:hAnsi="Times New Roman" w:cs="Times New Roman"/>
+        </w:rPr>
+        <w:t xml:space="preserve"> the tailored ‘side’ of the website and untailored ‘side’ of the website; to use the tailored ‘side’ of the site you must purchase or own a </w:t>
       </w:r>
       <w:r>
         <w:rPr>
@@ -2080,6 +2199,7 @@
         <w:rPr>
           <w:rFonts w:ascii="Times New Roman" w:hAnsi="Times New Roman" w:cs="Times New Roman"/>
           <w:b/>
+          <w:color w:val="FF0000"/>
           <w:sz w:val="32"/>
           <w:szCs w:val="32"/>
         </w:rPr>
@@ -2088,6 +2208,7 @@
         <w:rPr>
           <w:rFonts w:ascii="Times New Roman" w:hAnsi="Times New Roman" w:cs="Times New Roman"/>
           <w:b/>
+          <w:color w:val="FF0000"/>
           <w:sz w:val="32"/>
           <w:szCs w:val="32"/>
         </w:rPr>
@@ -2097,6 +2218,7 @@
         <w:rPr>
           <w:rFonts w:ascii="Times New Roman" w:hAnsi="Times New Roman" w:cs="Times New Roman"/>
           <w:b/>
+          <w:color w:val="FF0000"/>
           <w:sz w:val="32"/>
           <w:szCs w:val="32"/>
         </w:rPr>
@@ -2109,6 +2231,7 @@
         <w:jc w:val="both"/>
         <w:rPr>
           <w:rFonts w:ascii="Times New Roman" w:hAnsi="Times New Roman" w:cs="Times New Roman"/>
+          <w:color w:val="FF0000"/>
         </w:rPr>
       </w:pPr>
     </w:p>
@@ -2120,6 +2243,7 @@
           <w:rFonts w:ascii="Times New Roman" w:hAnsi="Times New Roman" w:cs="Times New Roman"/>
           <w:b/>
           <w:i/>
+          <w:color w:val="FF0000"/>
           <w:sz w:val="28"/>
           <w:szCs w:val="28"/>
         </w:rPr>
@@ -2129,6 +2253,7 @@
           <w:rFonts w:ascii="Times New Roman" w:hAnsi="Times New Roman" w:cs="Times New Roman"/>
           <w:b/>
           <w:i/>
+          <w:color w:val="FF0000"/>
           <w:sz w:val="28"/>
           <w:szCs w:val="28"/>
         </w:rPr>
@@ -2138,46 +2263,54 @@
     <w:p>
       <w:pPr>
         <w:spacing w:after="120"/>
+        <w:rPr>
+          <w:color w:val="FF0000"/>
+        </w:rPr>
       </w:pPr>
       <w:r>
         <w:rPr>
           <w:rFonts w:cstheme="majorHAnsi"/>
-        </w:rPr>
-        <w:t>These are statements of services the system should provide</w:t>
+          <w:color w:val="FF0000"/>
+        </w:rPr>
+        <w:t xml:space="preserve">These are statements of services the system should provide – how the system should react to particular inputs and how it should behave in particular situations. Explicitly </w:t>
       </w:r>
       <w:r>
         <w:rPr>
           <w:rFonts w:cstheme="majorHAnsi"/>
-        </w:rPr>
-        <w:t xml:space="preserve"> – how the system should react to particular inputs and how it should behave in particular situations. Explicitly </w:t>
+          <w:color w:val="FF0000"/>
+        </w:rPr>
+        <w:t xml:space="preserve">state what the system should do. Every major scenario </w:t>
       </w:r>
       <w:r>
         <w:rPr>
           <w:rFonts w:cstheme="majorHAnsi"/>
-        </w:rPr>
-        <w:t xml:space="preserve">state what the system should do. Every major scenario </w:t>
+          <w:color w:val="FF0000"/>
+        </w:rPr>
+        <w:t>s</w:t>
       </w:r>
       <w:r>
         <w:rPr>
           <w:rFonts w:cstheme="majorHAnsi"/>
-        </w:rPr>
-        <w:t>s</w:t>
-      </w:r>
-      <w:r>
+          <w:color w:val="FF0000"/>
+        </w:rPr>
+        <w:t xml:space="preserve">hould be represented by a use case. Diagrams are encouraged. </w:t>
+      </w:r>
+      <w:r>
+        <w:rPr>
+          <w:color w:val="FF0000"/>
+        </w:rPr>
+        <w:t>UML Use case diagrams, Use case specifications (as legible screen dumps, typed listings or activity diagrams)</w:t>
+      </w:r>
+    </w:p>
+    <w:p>
+      <w:pPr>
+        <w:spacing w:after="0"/>
+        <w:jc w:val="both"/>
         <w:rPr>
           <w:rFonts w:cstheme="majorHAnsi"/>
-        </w:rPr>
-        <w:t xml:space="preserve">hould be represented by a use case. Diagrams are encouraged. </w:t>
-      </w:r>
-      <w:r>
-        <w:t>UML Use case d</w:t>
-      </w:r>
-      <w:r>
-        <w:t xml:space="preserve">iagrams, </w:t>
-      </w:r>
-      <w:r>
-        <w:t>Use case specifications (as legible screen dumps, typed listings or activity diagrams)</w:t>
-      </w:r>
+          <w:color w:val="FF0000"/>
+        </w:rPr>
+      </w:pPr>
     </w:p>
     <w:p>
       <w:pPr>
@@ -2185,20 +2318,13 @@
         <w:jc w:val="both"/>
         <w:rPr>
           <w:rFonts w:cstheme="majorHAnsi"/>
-        </w:rPr>
-      </w:pPr>
-    </w:p>
-    <w:p>
-      <w:pPr>
-        <w:spacing w:after="0"/>
-        <w:jc w:val="both"/>
+          <w:color w:val="FF0000"/>
+        </w:rPr>
+      </w:pPr>
+      <w:r>
         <w:rPr>
           <w:rFonts w:cstheme="majorHAnsi"/>
-        </w:rPr>
-      </w:pPr>
-      <w:r>
-        <w:rPr>
-          <w:rFonts w:cstheme="majorHAnsi"/>
+          <w:color w:val="FF0000"/>
         </w:rPr>
         <w:t xml:space="preserve">Can approach them from a </w:t>
       </w:r>
@@ -2206,12 +2332,14 @@
         <w:rPr>
           <w:rFonts w:cstheme="majorHAnsi"/>
           <w:i/>
+          <w:color w:val="FF0000"/>
         </w:rPr>
         <w:t>user</w:t>
       </w:r>
       <w:r>
         <w:rPr>
           <w:rFonts w:cstheme="majorHAnsi"/>
+          <w:color w:val="FF0000"/>
         </w:rPr>
         <w:t xml:space="preserve"> and </w:t>
       </w:r>
@@ -2219,12 +2347,14 @@
         <w:rPr>
           <w:rFonts w:cstheme="majorHAnsi"/>
           <w:i/>
+          <w:color w:val="FF0000"/>
         </w:rPr>
         <w:t>system</w:t>
       </w:r>
       <w:r>
         <w:rPr>
           <w:rFonts w:cstheme="majorHAnsi"/>
+          <w:color w:val="FF0000"/>
         </w:rPr>
         <w:t xml:space="preserve"> point of view. </w:t>
       </w:r>
@@ -2235,18 +2365,21 @@
         <w:jc w:val="both"/>
         <w:rPr>
           <w:rFonts w:cstheme="majorHAnsi"/>
+          <w:color w:val="FF0000"/>
         </w:rPr>
       </w:pPr>
       <w:r>
         <w:rPr>
           <w:rFonts w:cstheme="majorHAnsi"/>
           <w:i/>
+          <w:color w:val="FF0000"/>
         </w:rPr>
         <w:t>User</w:t>
       </w:r>
       <w:r>
         <w:rPr>
           <w:rFonts w:cstheme="majorHAnsi"/>
+          <w:color w:val="FF0000"/>
         </w:rPr>
         <w:t xml:space="preserve"> – high level abstract requirements, readable by someone with no detailed technical knowledge. </w:t>
       </w:r>
@@ -2257,18 +2390,21 @@
         <w:jc w:val="both"/>
         <w:rPr>
           <w:rFonts w:cstheme="majorHAnsi"/>
+          <w:color w:val="FF0000"/>
         </w:rPr>
       </w:pPr>
       <w:r>
         <w:rPr>
           <w:rFonts w:cstheme="majorHAnsi"/>
           <w:i/>
+          <w:color w:val="FF0000"/>
         </w:rPr>
         <w:t>System</w:t>
       </w:r>
       <w:r>
         <w:rPr>
           <w:rFonts w:cstheme="majorHAnsi"/>
+          <w:color w:val="FF0000"/>
         </w:rPr>
         <w:t xml:space="preserve"> – detailed description of what the system should do. Targeted at technical staff and project managers…   </w:t>
       </w:r>
@@ -2279,11 +2415,13 @@
         <w:jc w:val="both"/>
         <w:rPr>
           <w:rFonts w:cstheme="majorHAnsi"/>
+          <w:color w:val="FF0000"/>
         </w:rPr>
       </w:pPr>
       <w:r>
         <w:rPr>
           <w:rFonts w:cstheme="majorHAnsi"/>
+          <w:color w:val="FF0000"/>
         </w:rPr>
         <w:t xml:space="preserve">e.g. </w:t>
       </w:r>
@@ -2292,8 +2430,14 @@
       <w:pPr>
         <w:pStyle w:val="Heading1"/>
         <w:ind w:firstLine="720"/>
-      </w:pPr>
-      <w:r>
+        <w:rPr>
+          <w:color w:val="FF0000"/>
+        </w:rPr>
+      </w:pPr>
+      <w:r>
+        <w:rPr>
+          <w:color w:val="FF0000"/>
+        </w:rPr>
         <w:lastRenderedPageBreak/>
         <w:t xml:space="preserve">5.1 User Requirements </w:t>
       </w:r>
@@ -2302,32 +2446,56 @@
       <w:pPr>
         <w:pStyle w:val="Heading1"/>
         <w:ind w:firstLine="720"/>
-      </w:pPr>
-      <w:r>
+        <w:rPr>
+          <w:color w:val="FF0000"/>
+        </w:rPr>
+      </w:pPr>
+      <w:r>
+        <w:rPr>
+          <w:color w:val="FF0000"/>
+        </w:rPr>
         <w:t xml:space="preserve">5.2 System Requirements </w:t>
       </w:r>
     </w:p>
     <w:p>
       <w:pPr>
         <w:ind w:left="720"/>
-      </w:pPr>
-      <w:r>
+        <w:rPr>
+          <w:color w:val="FF0000"/>
+        </w:rPr>
+      </w:pPr>
+      <w:r>
+        <w:rPr>
+          <w:color w:val="FF0000"/>
+        </w:rPr>
         <w:t xml:space="preserve">5.2.1 Use Cases </w:t>
       </w:r>
     </w:p>
     <w:p>
       <w:pPr>
         <w:ind w:left="720"/>
-      </w:pPr>
-      <w:r>
+        <w:rPr>
+          <w:color w:val="FF0000"/>
+        </w:rPr>
+      </w:pPr>
+      <w:r>
+        <w:rPr>
+          <w:color w:val="FF0000"/>
+        </w:rPr>
         <w:t>5.2.2 Use Case Specification</w:t>
       </w:r>
     </w:p>
     <w:p>
       <w:pPr>
         <w:ind w:left="720"/>
-      </w:pPr>
-      <w:r>
+        <w:rPr>
+          <w:color w:val="FF0000"/>
+        </w:rPr>
+      </w:pPr>
+      <w:r>
+        <w:rPr>
+          <w:color w:val="FF0000"/>
+        </w:rPr>
         <w:t>5.2.3 Activity Diagrams</w:t>
       </w:r>
     </w:p>
@@ -2335,11 +2503,20 @@
       <w:pPr>
         <w:pStyle w:val="Heading1"/>
         <w:ind w:firstLine="720"/>
-      </w:pPr>
-      <w:r>
+        <w:rPr>
+          <w:color w:val="FF0000"/>
+        </w:rPr>
+      </w:pPr>
+      <w:r>
+        <w:rPr>
+          <w:color w:val="FF0000"/>
+        </w:rPr>
         <w:t xml:space="preserve">5.3 </w:t>
       </w:r>
       <w:r>
+        <w:rPr>
+          <w:color w:val="FF0000"/>
+        </w:rPr>
         <w:t>Non-functional Requirements:</w:t>
       </w:r>
     </w:p>
@@ -2349,11 +2526,13 @@
         <w:jc w:val="both"/>
         <w:rPr>
           <w:rFonts w:cs="Times New Roman"/>
+          <w:color w:val="FF0000"/>
         </w:rPr>
       </w:pPr>
       <w:r>
         <w:rPr>
           <w:rFonts w:cs="Times New Roman"/>
+          <w:color w:val="FF0000"/>
         </w:rPr>
         <w:t xml:space="preserve">These are constraints on the service or functions offered by the system e.g. timing constraints </w:t>
       </w:r>
@@ -2364,6 +2543,7 @@
         <w:jc w:val="both"/>
         <w:rPr>
           <w:rFonts w:cs="Times New Roman"/>
+          <w:color w:val="FF0000"/>
         </w:rPr>
       </w:pPr>
     </w:p>
@@ -2378,17 +2558,20 @@
         <w:jc w:val="both"/>
         <w:rPr>
           <w:rFonts w:cs="Times New Roman"/>
+          <w:color w:val="FF0000"/>
         </w:rPr>
       </w:pPr>
       <w:r>
         <w:rPr>
           <w:rFonts w:cs="Times New Roman"/>
+          <w:color w:val="FF0000"/>
         </w:rPr>
         <w:t xml:space="preserve">We need a gallery </w:t>
       </w:r>
       <w:r>
         <w:rPr>
           <w:rFonts w:cs="Times New Roman"/>
+          <w:color w:val="FF0000"/>
         </w:rPr>
         <w:t>of images for the suits.</w:t>
       </w:r>
@@ -2404,11 +2587,13 @@
         <w:jc w:val="both"/>
         <w:rPr>
           <w:rFonts w:cs="Times New Roman"/>
+          <w:color w:val="FF0000"/>
         </w:rPr>
       </w:pPr>
       <w:r>
         <w:rPr>
           <w:rFonts w:cs="Times New Roman"/>
+          <w:color w:val="FF0000"/>
         </w:rPr>
         <w:t>User must know how to shop online.</w:t>
       </w:r>
@@ -2429,8 +2614,14 @@
           <w:ilvl w:val="0"/>
           <w:numId w:val="11"/>
         </w:numPr>
-      </w:pPr>
-      <w:r>
+        <w:rPr>
+          <w:color w:val="FF0000"/>
+        </w:rPr>
+      </w:pPr>
+      <w:r>
+        <w:rPr>
+          <w:color w:val="FF0000"/>
+        </w:rPr>
         <w:t xml:space="preserve">Graphical User Interface Design </w:t>
       </w:r>
     </w:p>
@@ -2624,14 +2815,27 @@
           <w:noProof/>
         </w:rPr>
       </w:pPr>
+      <w:bookmarkStart w:id="2" w:name="_Hlk158397179"/>
       <w:r>
         <w:t>This product will be designed using UML diagrams</w:t>
       </w:r>
       <w:r>
-        <w:t>, for the methodology we are using the AGILE method because it allows us to break the project into phases and emphasize collaboration and enables us to gather feedback early and often. Our team will follow a cycle of planning, executi</w:t>
-      </w:r>
-      <w:r>
-        <w:t>ng and evaluating, we do this through our weekly Scrum meeting.</w:t>
+        <w:t xml:space="preserve">, for the methodology we are using the AGILE method because it allows us to break the project into phases and emphasize collaboration and enables us to gather feedback early and often. Our team will follow a cycle of planning, </w:t>
+      </w:r>
+      <w:r>
+        <w:t>executing,</w:t>
+      </w:r>
+      <w:r>
+        <w:t xml:space="preserve"> </w:t>
+      </w:r>
+      <w:r>
+        <w:t>and evaluating</w:t>
+      </w:r>
+      <w:r>
+        <w:t>. W</w:t>
+      </w:r>
+      <w:r>
+        <w:t>e do this through our weekly Scrum meeting.</w:t>
       </w:r>
       <w:r>
         <w:rPr>
@@ -2640,6 +2844,9 @@
         <w:t xml:space="preserve"> </w:t>
       </w:r>
       <w:r>
+        <w:rPr>
+          <w:noProof/>
+        </w:rPr>
         <w:drawing>
           <wp:inline distT="0" distB="0" distL="0" distR="0" wp14:anchorId="28087EFE" wp14:editId="56BDF554">
             <wp:extent cx="5486400" cy="3929380"/>
@@ -2734,25 +2941,7 @@
         <w:t>It will be written</w:t>
       </w:r>
       <w:r>
-        <w:t xml:space="preserve"> in multiple languages including PHP, SQL, CSS, ??JavaScript?? and HTML. </w:t>
-      </w:r>
-      <w:r>
-        <w:rPr>
-          <w:b/>
-          <w:bCs/>
-          <w:sz w:val="28"/>
-          <w:szCs w:val="28"/>
-        </w:rPr>
-        <w:t>-</w:t>
-      </w:r>
-      <w:r>
-        <w:rPr>
-          <w:b/>
-          <w:bCs/>
-          <w:sz w:val="28"/>
-          <w:szCs w:val="28"/>
-        </w:rPr>
-        <w:t>--are we using JS??????</w:t>
+        <w:t xml:space="preserve"> in multiple languages including PHP, SQL, CSS, JavaScript and HTML. </w:t>
       </w:r>
     </w:p>
     <w:p>
@@ -2876,16 +3065,7 @@
         <w:pStyle w:val="Heading1"/>
       </w:pPr>
       <w:r>
-        <w:t>Persistent</w:t>
-      </w:r>
-      <w:r>
-        <w:t xml:space="preserve"> </w:t>
-      </w:r>
-      <w:r>
-        <w:t>Storage</w:t>
-      </w:r>
-      <w:r>
-        <w:t>:</w:t>
+        <w:t>Persistent Storage:</w:t>
       </w:r>
     </w:p>
     <w:p>
@@ -2907,14 +3087,6 @@
       <w:r>
         <w:t xml:space="preserve"> </w:t>
       </w:r>
-      <w:r>
-        <w:rPr>
-          <w:color w:val="FF0000"/>
-          <w:sz w:val="36"/>
-          <w:szCs w:val="36"/>
-        </w:rPr>
-        <w:t>maybe add more about areas</w:t>
-      </w:r>
     </w:p>
     <w:p>
       <w:pPr>
@@ -2984,6 +3156,7 @@
         <w:t>information.</w:t>
       </w:r>
     </w:p>
+    <w:bookmarkEnd w:id="2"/>
     <w:p>
       <w:pPr>
         <w:spacing w:after="0"/>
@@ -3027,6 +3200,7 @@
       </w:pPr>
       <w:r>
         <w:rPr>
+          <w:color w:val="FF0000"/>
           <w:sz w:val="32"/>
           <w:szCs w:val="32"/>
         </w:rPr>
@@ -3034,6 +3208,7 @@
       </w:r>
       <w:r>
         <w:rPr>
+          <w:color w:val="FF0000"/>
           <w:sz w:val="32"/>
           <w:szCs w:val="32"/>
         </w:rPr>
@@ -3050,31 +3225,74 @@
       </w:r>
     </w:p>
     <w:p>
-      <w:r>
+      <w:pPr>
+        <w:rPr>
+          <w:color w:val="FF0000"/>
+        </w:rPr>
+      </w:pPr>
+      <w:r>
+        <w:rPr>
+          <w:color w:val="FF0000"/>
+        </w:rPr>
         <w:t xml:space="preserve">Your conclusions and recommendations </w:t>
       </w:r>
       <w:r>
+        <w:rPr>
+          <w:color w:val="FF0000"/>
+        </w:rPr>
         <w:t>(feasibility of the proposed project)</w:t>
       </w:r>
     </w:p>
-    <w:p/>
-    <w:p>
-      <w:r>
+    <w:p>
+      <w:pPr>
+        <w:rPr>
+          <w:color w:val="FF0000"/>
+        </w:rPr>
+      </w:pPr>
+    </w:p>
+    <w:p>
+      <w:pPr>
+        <w:rPr>
+          <w:color w:val="FF0000"/>
+        </w:rPr>
+      </w:pPr>
+      <w:r>
+        <w:rPr>
+          <w:color w:val="FF0000"/>
+        </w:rPr>
         <w:t>Additional sections: Table</w:t>
       </w:r>
       <w:r>
+        <w:rPr>
+          <w:color w:val="FF0000"/>
+        </w:rPr>
         <w:t xml:space="preserve"> of Contents, executive summary, Index</w:t>
       </w:r>
     </w:p>
-    <w:p/>
-    <w:p>
-      <w:r>
-        <w:rPr>
+    <w:p>
+      <w:pPr>
+        <w:rPr>
+          <w:color w:val="FF0000"/>
+        </w:rPr>
+      </w:pPr>
+    </w:p>
+    <w:p>
+      <w:pPr>
+        <w:rPr>
+          <w:color w:val="FF0000"/>
+        </w:rPr>
+      </w:pPr>
+      <w:r>
+        <w:rPr>
+          <w:color w:val="FF0000"/>
           <w:u w:val="single"/>
         </w:rPr>
         <w:t>Checklist</w:t>
       </w:r>
       <w:r>
+        <w:rPr>
+          <w:color w:val="FF0000"/>
+        </w:rPr>
         <w:t xml:space="preserve">: Is your document complete and correct? </w:t>
       </w:r>
     </w:p>
@@ -3082,11 +3300,13 @@
       <w:pPr>
         <w:rPr>
           <w:i/>
+          <w:color w:val="FF0000"/>
         </w:rPr>
       </w:pPr>
       <w:r>
         <w:rPr>
           <w:i/>
+          <w:color w:val="FF0000"/>
         </w:rPr>
         <w:t xml:space="preserve">Content: </w:t>
       </w:r>
@@ -3098,8 +3318,14 @@
           <w:ilvl w:val="0"/>
           <w:numId w:val="13"/>
         </w:numPr>
-      </w:pPr>
-      <w:r>
+        <w:rPr>
+          <w:color w:val="FF0000"/>
+        </w:rPr>
+      </w:pPr>
+      <w:r>
+        <w:rPr>
+          <w:color w:val="FF0000"/>
+        </w:rPr>
         <w:t xml:space="preserve">Do the requirements state the customers’ needs </w:t>
       </w:r>
     </w:p>
@@ -3110,8 +3336,14 @@
           <w:ilvl w:val="0"/>
           <w:numId w:val="13"/>
         </w:numPr>
-      </w:pPr>
-      <w:r>
+        <w:rPr>
+          <w:color w:val="FF0000"/>
+        </w:rPr>
+      </w:pPr>
+      <w:r>
+        <w:rPr>
+          <w:color w:val="FF0000"/>
+        </w:rPr>
         <w:t xml:space="preserve">Are you satisfied with all parts of the document </w:t>
       </w:r>
     </w:p>
@@ -3122,8 +3354,14 @@
           <w:ilvl w:val="0"/>
           <w:numId w:val="13"/>
         </w:numPr>
-      </w:pPr>
-      <w:r>
+        <w:rPr>
+          <w:color w:val="FF0000"/>
+        </w:rPr>
+      </w:pPr>
+      <w:r>
+        <w:rPr>
+          <w:color w:val="FF0000"/>
+        </w:rPr>
         <w:t>Do you believe all parts are possible to implement</w:t>
       </w:r>
     </w:p>
@@ -3134,12 +3372,15 @@
           <w:ilvl w:val="0"/>
           <w:numId w:val="13"/>
         </w:numPr>
-      </w:pPr>
-      <w:r>
-        <w:t>Is each part of the document in agreement with all other parts</w:t>
-      </w:r>
-      <w:r>
-        <w:t xml:space="preserve"> </w:t>
+        <w:rPr>
+          <w:color w:val="FF0000"/>
+        </w:rPr>
+      </w:pPr>
+      <w:r>
+        <w:rPr>
+          <w:color w:val="FF0000"/>
+        </w:rPr>
+        <w:t xml:space="preserve">Is each part of the document in agreement with all other parts </w:t>
       </w:r>
     </w:p>
     <w:p>
@@ -3149,8 +3390,14 @@
           <w:ilvl w:val="0"/>
           <w:numId w:val="13"/>
         </w:numPr>
-      </w:pPr>
-      <w:r>
+        <w:rPr>
+          <w:color w:val="FF0000"/>
+        </w:rPr>
+      </w:pPr>
+      <w:r>
+        <w:rPr>
+          <w:color w:val="FF0000"/>
+        </w:rPr>
         <w:t xml:space="preserve">Do the requirements avoid specifying a solution </w:t>
       </w:r>
     </w:p>
@@ -3161,20 +3408,35 @@
           <w:ilvl w:val="0"/>
           <w:numId w:val="13"/>
         </w:numPr>
-      </w:pPr>
-      <w:r>
+        <w:rPr>
+          <w:color w:val="FF0000"/>
+        </w:rPr>
+      </w:pPr>
+      <w:r>
+        <w:rPr>
+          <w:color w:val="FF0000"/>
+        </w:rPr>
+        <w:t xml:space="preserve">Do the requirements avoid specifying a design </w:t>
+      </w:r>
+    </w:p>
+    <w:p>
+      <w:pPr>
+        <w:rPr>
+          <w:color w:val="FF0000"/>
+        </w:rPr>
+      </w:pPr>
+      <w:r>
+        <w:rPr>
+          <w:i/>
+          <w:color w:val="FF0000"/>
+        </w:rPr>
         <w:lastRenderedPageBreak/>
-        <w:t xml:space="preserve">Do the requirements avoid specifying a design </w:t>
-      </w:r>
-    </w:p>
-    <w:p>
-      <w:r>
-        <w:rPr>
-          <w:i/>
-        </w:rPr>
         <w:t>Completeness</w:t>
       </w:r>
       <w:r>
+        <w:rPr>
+          <w:color w:val="FF0000"/>
+        </w:rPr>
         <w:t xml:space="preserve">: </w:t>
       </w:r>
     </w:p>
@@ -3185,8 +3447,14 @@
           <w:ilvl w:val="0"/>
           <w:numId w:val="14"/>
         </w:numPr>
-      </w:pPr>
-      <w:r>
+        <w:rPr>
+          <w:color w:val="FF0000"/>
+        </w:rPr>
+      </w:pPr>
+      <w:r>
+        <w:rPr>
+          <w:color w:val="FF0000"/>
+        </w:rPr>
         <w:t>Are all the necessary interfaces specified – this includes input and output</w:t>
       </w:r>
     </w:p>
@@ -3197,8 +3465,14 @@
           <w:ilvl w:val="0"/>
           <w:numId w:val="14"/>
         </w:numPr>
-      </w:pPr>
-      <w:r>
+        <w:rPr>
+          <w:color w:val="FF0000"/>
+        </w:rPr>
+      </w:pPr>
+      <w:r>
+        <w:rPr>
+          <w:color w:val="FF0000"/>
+        </w:rPr>
         <w:t xml:space="preserve">Are the specifications precise enough </w:t>
       </w:r>
     </w:p>
@@ -3209,22 +3483,40 @@
           <w:ilvl w:val="0"/>
           <w:numId w:val="14"/>
         </w:numPr>
-      </w:pPr>
-      <w:r>
+        <w:rPr>
+          <w:color w:val="FF0000"/>
+        </w:rPr>
+      </w:pPr>
+      <w:r>
+        <w:rPr>
+          <w:color w:val="FF0000"/>
+        </w:rPr>
         <w:t xml:space="preserve">Are all sections from the document template included – if changed, why? </w:t>
       </w:r>
     </w:p>
     <w:p>
-      <w:r>
+      <w:pPr>
+        <w:rPr>
+          <w:color w:val="FF0000"/>
+        </w:rPr>
+      </w:pPr>
+      <w:r>
+        <w:rPr>
+          <w:color w:val="FF0000"/>
+        </w:rPr>
         <w:t xml:space="preserve"> </w:t>
       </w:r>
       <w:r>
         <w:rPr>
           <w:i/>
+          <w:color w:val="FF0000"/>
         </w:rPr>
         <w:t>Clarity</w:t>
       </w:r>
       <w:r>
+        <w:rPr>
+          <w:color w:val="FF0000"/>
+        </w:rPr>
         <w:t xml:space="preserve">: </w:t>
       </w:r>
     </w:p>
@@ -3235,8 +3527,14 @@
           <w:ilvl w:val="0"/>
           <w:numId w:val="15"/>
         </w:numPr>
-      </w:pPr>
-      <w:r>
+        <w:rPr>
+          <w:color w:val="FF0000"/>
+        </w:rPr>
+      </w:pPr>
+      <w:r>
+        <w:rPr>
+          <w:color w:val="FF0000"/>
+        </w:rPr>
         <w:t xml:space="preserve">Are all requirements reasonable? </w:t>
       </w:r>
     </w:p>
@@ -3247,8 +3545,14 @@
           <w:ilvl w:val="0"/>
           <w:numId w:val="15"/>
         </w:numPr>
-      </w:pPr>
-      <w:r>
+        <w:rPr>
+          <w:color w:val="FF0000"/>
+        </w:rPr>
+      </w:pPr>
+      <w:r>
+        <w:rPr>
+          <w:color w:val="FF0000"/>
+        </w:rPr>
         <w:t xml:space="preserve">Is the level of details for each requirements appropriate? </w:t>
       </w:r>
     </w:p>
@@ -3259,8 +3563,14 @@
           <w:ilvl w:val="0"/>
           <w:numId w:val="15"/>
         </w:numPr>
-      </w:pPr>
-      <w:r>
+        <w:rPr>
+          <w:color w:val="FF0000"/>
+        </w:rPr>
+      </w:pPr>
+      <w:r>
+        <w:rPr>
+          <w:color w:val="FF0000"/>
+        </w:rPr>
         <w:t>Are the requirements written in a language appropriate to the reader?</w:t>
       </w:r>
     </w:p>
@@ -3273,6 +3583,9 @@
         </w:numPr>
       </w:pPr>
       <w:r>
+        <w:rPr>
+          <w:color w:val="FF0000"/>
+        </w:rPr>
         <w:t>Are all items clear and unambiguous?</w:t>
       </w:r>
     </w:p>

</xml_diff>

<commit_message>
made conclusion  NEEDS REVISION AND WORK -SD
</commit_message>
<xml_diff>
--- a/CA2- Requirements_Report_template.docx
+++ b/CA2- Requirements_Report_template.docx
@@ -990,41 +990,7 @@
           <w:rFonts w:ascii="Helvetica" w:hAnsi="Helvetica" w:cs="Helvetica"/>
           <w:lang w:val="en-US" w:eastAsia="ja-JP"/>
         </w:rPr>
-        <w:t xml:space="preserve">I </w:t>
-      </w:r>
-      <w:proofErr w:type="spellStart"/>
-      <w:proofErr w:type="gramStart"/>
-      <w:r>
-        <w:rPr>
-          <w:rFonts w:ascii="Helvetica" w:hAnsi="Helvetica" w:cs="Helvetica"/>
-          <w:lang w:val="en-US" w:eastAsia="ja-JP"/>
-        </w:rPr>
-        <w:t>herby</w:t>
-      </w:r>
-      <w:proofErr w:type="spellEnd"/>
-      <w:proofErr w:type="gramEnd"/>
-      <w:r>
-        <w:rPr>
-          <w:rFonts w:ascii="Helvetica" w:hAnsi="Helvetica" w:cs="Helvetica"/>
-          <w:lang w:val="en-US" w:eastAsia="ja-JP"/>
-        </w:rPr>
-        <w:t xml:space="preserve"> certify that this material, which I now submit for assessment on the </w:t>
-      </w:r>
-      <w:proofErr w:type="spellStart"/>
-      <w:r>
-        <w:rPr>
-          <w:rFonts w:ascii="Helvetica" w:hAnsi="Helvetica" w:cs="Helvetica"/>
-          <w:lang w:val="en-US" w:eastAsia="ja-JP"/>
-        </w:rPr>
-        <w:t>programme</w:t>
-      </w:r>
-      <w:proofErr w:type="spellEnd"/>
-      <w:r>
-        <w:rPr>
-          <w:rFonts w:ascii="Helvetica" w:hAnsi="Helvetica" w:cs="Helvetica"/>
-          <w:lang w:val="en-US" w:eastAsia="ja-JP"/>
-        </w:rPr>
-        <w:t xml:space="preserve"> of study leading to the award of </w:t>
+        <w:t xml:space="preserve">I herby certify that this material, which I now submit for assessment on the programme of study leading to the award of </w:t>
       </w:r>
       <w:r>
         <w:rPr>
@@ -2850,6 +2816,26 @@
     </w:p>
     <w:p>
       <w:pPr>
+        <w:rPr>
+          <w:color w:val="FF0000"/>
+        </w:rPr>
+      </w:pPr>
+      <w:r>
+        <w:rPr>
+          <w:color w:val="FF0000"/>
+        </w:rPr>
+        <w:t>2.5(16/02/24)</w:t>
+      </w:r>
+      <w:r>
+        <w:rPr>
+          <w:color w:val="FF0000"/>
+        </w:rPr>
+        <w:tab/>
+        <w:t>-Made 8; need to review and finish 8 for 3.0(FINAL)******</w:t>
+      </w:r>
+    </w:p>
+    <w:p>
+      <w:pPr>
         <w:pStyle w:val="Heading1"/>
         <w:numPr>
           <w:ilvl w:val="0"/>
@@ -2931,6 +2917,7 @@
         </w:numPr>
       </w:pPr>
       <w:r>
+        <w:lastRenderedPageBreak/>
         <w:t xml:space="preserve">A shopping basket will be present on all pages to allow the user to view any </w:t>
       </w:r>
       <w:r>
@@ -2946,7 +2933,6 @@
         </w:numPr>
       </w:pPr>
       <w:r>
-        <w:lastRenderedPageBreak/>
         <w:t>When signing up user will get brought to a sign-up page initially and asked if they have an account already, if so, they will be brought to another page for sign-in</w:t>
       </w:r>
     </w:p>
@@ -3105,21 +3091,7 @@
         <w:rPr>
           <w:rFonts w:ascii="Times New Roman" w:hAnsi="Times New Roman"/>
         </w:rPr>
-        <w:t xml:space="preserve"> debs </w:t>
-      </w:r>
-      <w:proofErr w:type="gramStart"/>
-      <w:r>
-        <w:rPr>
-          <w:rFonts w:ascii="Times New Roman" w:hAnsi="Times New Roman"/>
-        </w:rPr>
-        <w:t>suits ,</w:t>
-      </w:r>
-      <w:proofErr w:type="gramEnd"/>
-      <w:r>
-        <w:rPr>
-          <w:rFonts w:ascii="Times New Roman" w:hAnsi="Times New Roman"/>
-        </w:rPr>
-        <w:t xml:space="preserve"> communion , confirmation and many more.</w:t>
+        <w:t xml:space="preserve"> debs suits , communion , confirmation and many more.</w:t>
       </w:r>
     </w:p>
     <w:p>
@@ -3494,64 +3466,34 @@
           <w:rFonts w:cs="Calibri Light"/>
           <w:color w:val="000000" w:themeColor="text1"/>
         </w:rPr>
-        <w:t xml:space="preserve">These are statements of services the system should provide – how the system should react to </w:t>
-      </w:r>
-      <w:proofErr w:type="gramStart"/>
+        <w:t xml:space="preserve">These are statements of services the system should provide – how the system should react to particular inputs and how it should behave in particular situations. Explicitly </w:t>
+      </w:r>
       <w:r>
         <w:rPr>
           <w:rFonts w:cs="Calibri Light"/>
           <w:color w:val="000000" w:themeColor="text1"/>
         </w:rPr>
-        <w:t>particular inputs</w:t>
-      </w:r>
-      <w:proofErr w:type="gramEnd"/>
+        <w:t xml:space="preserve">state what the system should do. Every major scenario </w:t>
+      </w:r>
       <w:r>
         <w:rPr>
           <w:rFonts w:cs="Calibri Light"/>
           <w:color w:val="000000" w:themeColor="text1"/>
         </w:rPr>
-        <w:t xml:space="preserve"> and how it should behave in particular situations. Explicitly </w:t>
+        <w:t>s</w:t>
       </w:r>
       <w:r>
         <w:rPr>
           <w:rFonts w:cs="Calibri Light"/>
           <w:color w:val="000000" w:themeColor="text1"/>
         </w:rPr>
-        <w:t xml:space="preserve">state what the system should do. Every major scenario </w:t>
-      </w:r>
-      <w:r>
-        <w:rPr>
-          <w:rFonts w:cs="Calibri Light"/>
+        <w:t xml:space="preserve">hould be represented by a use case. Diagrams are encouraged. </w:t>
+      </w:r>
+      <w:r>
+        <w:rPr>
           <w:color w:val="000000" w:themeColor="text1"/>
         </w:rPr>
-        <w:t>s</w:t>
-      </w:r>
-      <w:r>
-        <w:rPr>
-          <w:rFonts w:cs="Calibri Light"/>
-          <w:color w:val="000000" w:themeColor="text1"/>
-        </w:rPr>
-        <w:t xml:space="preserve">hould be represented by a use case. Diagrams are encouraged. </w:t>
-      </w:r>
-      <w:r>
-        <w:rPr>
-          <w:color w:val="000000" w:themeColor="text1"/>
-        </w:rPr>
-        <w:t xml:space="preserve">UML Use case diagrams, </w:t>
-      </w:r>
-      <w:proofErr w:type="gramStart"/>
-      <w:r>
-        <w:rPr>
-          <w:color w:val="000000" w:themeColor="text1"/>
-        </w:rPr>
-        <w:t>Use</w:t>
-      </w:r>
-      <w:proofErr w:type="gramEnd"/>
-      <w:r>
-        <w:rPr>
-          <w:color w:val="000000" w:themeColor="text1"/>
-        </w:rPr>
-        <w:t xml:space="preserve"> case specifications (as legible screen dumps, typed listings or activity diagrams)</w:t>
+        <w:t>UML Use case diagrams, Use case specifications (as legible screen dumps, typed listings or activity diagrams)</w:t>
       </w:r>
     </w:p>
     <w:p>
@@ -3962,20 +3904,10 @@
         <w:jc w:val="both"/>
       </w:pPr>
       <w:r>
-        <w:t xml:space="preserve">If the customer is buying a tailored suit the measurements should be easy and straightforward to insert </w:t>
-      </w:r>
-      <w:proofErr w:type="spellStart"/>
-      <w:proofErr w:type="gramStart"/>
-      <w:r>
-        <w:t>in.</w:t>
-      </w:r>
-      <w:r>
-        <w:t>k</w:t>
-      </w:r>
-      <w:proofErr w:type="spellEnd"/>
-      <w:proofErr w:type="gramEnd"/>
-      <w:r>
-        <w:t>/</w:t>
+        <w:t>If the customer is buying a tailored suit the measurements should be easy and straightforward to insert</w:t>
+      </w:r>
+      <w:r>
+        <w:t>.</w:t>
       </w:r>
     </w:p>
     <w:p>
@@ -4182,23 +4114,7 @@
                 <w:sz w:val="22"/>
                 <w:szCs w:val="22"/>
               </w:rPr>
-              <w:t xml:space="preserve">On initial log in customers are brought to a page to register where they are asked for their First name, Last </w:t>
-            </w:r>
-            <w:proofErr w:type="gramStart"/>
-            <w:r>
-              <w:rPr>
-                <w:sz w:val="22"/>
-                <w:szCs w:val="22"/>
-              </w:rPr>
-              <w:t>name ,D</w:t>
-            </w:r>
-            <w:proofErr w:type="gramEnd"/>
-            <w:r>
-              <w:rPr>
-                <w:sz w:val="22"/>
-                <w:szCs w:val="22"/>
-              </w:rPr>
-              <w:t>.O.B , Email, Phone number , Address.</w:t>
+              <w:t>On initial log in customers are brought to a page to register where they are asked for their First name, Last name ,D.O.B , Email, Phone number , Address.</w:t>
             </w:r>
           </w:p>
           <w:p>
@@ -4219,39 +4135,7 @@
                 <w:sz w:val="22"/>
                 <w:szCs w:val="22"/>
               </w:rPr>
-              <w:t xml:space="preserve">Once the Customers have entered these </w:t>
-            </w:r>
-            <w:proofErr w:type="gramStart"/>
-            <w:r>
-              <w:rPr>
-                <w:sz w:val="22"/>
-                <w:szCs w:val="22"/>
-              </w:rPr>
-              <w:t>details</w:t>
-            </w:r>
-            <w:proofErr w:type="gramEnd"/>
-            <w:r>
-              <w:rPr>
-                <w:sz w:val="22"/>
-                <w:szCs w:val="22"/>
-              </w:rPr>
-              <w:t xml:space="preserve"> they will be asked to enter their card details for the ability to be able to pay with ease when paying. The customers only </w:t>
-            </w:r>
-            <w:proofErr w:type="gramStart"/>
-            <w:r>
-              <w:rPr>
-                <w:sz w:val="22"/>
-                <w:szCs w:val="22"/>
-              </w:rPr>
-              <w:t>have to</w:t>
-            </w:r>
-            <w:proofErr w:type="gramEnd"/>
-            <w:r>
-              <w:rPr>
-                <w:sz w:val="22"/>
-                <w:szCs w:val="22"/>
-              </w:rPr>
-              <w:t xml:space="preserve"> input these details if the want to it is not necessary.</w:t>
+              <w:t>Once the Customers have entered these details they will be asked to enter their card details for the ability to be able to pay with ease when paying. The customers only have to input these details if the want to it is not necessary.</w:t>
             </w:r>
           </w:p>
           <w:p>
@@ -4272,23 +4156,7 @@
                 <w:sz w:val="22"/>
                 <w:szCs w:val="22"/>
               </w:rPr>
-              <w:t xml:space="preserve">If the customer already has an </w:t>
-            </w:r>
-            <w:proofErr w:type="gramStart"/>
-            <w:r>
-              <w:rPr>
-                <w:sz w:val="22"/>
-                <w:szCs w:val="22"/>
-              </w:rPr>
-              <w:t>account</w:t>
-            </w:r>
-            <w:proofErr w:type="gramEnd"/>
-            <w:r>
-              <w:rPr>
-                <w:sz w:val="22"/>
-                <w:szCs w:val="22"/>
-              </w:rPr>
-              <w:t xml:space="preserve"> they will just be asked for an email and password as their details are already stored in a database.</w:t>
+              <w:t>If the customer already has an account they will just be asked for an email and password as their details are already stored in a database.</w:t>
             </w:r>
           </w:p>
           <w:p>
@@ -4309,17 +4177,8 @@
                 <w:sz w:val="22"/>
                 <w:szCs w:val="22"/>
               </w:rPr>
-              <w:t xml:space="preserve">Authentication request gets sent to the database to confirm customer </w:t>
+              <w:t>Authentication request gets sent to the database to confirm customer details</w:t>
             </w:r>
-            <w:proofErr w:type="gramStart"/>
-            <w:r>
-              <w:rPr>
-                <w:sz w:val="22"/>
-                <w:szCs w:val="22"/>
-              </w:rPr>
-              <w:t>details</w:t>
-            </w:r>
-            <w:proofErr w:type="gramEnd"/>
           </w:p>
           <w:p>
             <w:pPr>
@@ -4360,17 +4219,8 @@
                 <w:sz w:val="22"/>
                 <w:szCs w:val="22"/>
               </w:rPr>
-              <w:t xml:space="preserve">Purchase history for logged in customers gets stored in the </w:t>
+              <w:t>Purchase history for logged in customers gets stored in the database</w:t>
             </w:r>
-            <w:proofErr w:type="gramStart"/>
-            <w:r>
-              <w:rPr>
-                <w:sz w:val="22"/>
-                <w:szCs w:val="22"/>
-              </w:rPr>
-              <w:t>database</w:t>
-            </w:r>
-            <w:proofErr w:type="gramEnd"/>
           </w:p>
           <w:p>
             <w:pPr>
@@ -4520,25 +4370,7 @@
                 <w:sz w:val="22"/>
                 <w:szCs w:val="22"/>
               </w:rPr>
-              <w:t xml:space="preserve">The customer will also </w:t>
-            </w:r>
-            <w:proofErr w:type="gramStart"/>
-            <w:r>
-              <w:rPr>
-                <w:color w:val="000000" w:themeColor="text1"/>
-                <w:sz w:val="22"/>
-                <w:szCs w:val="22"/>
-              </w:rPr>
-              <w:t>have the ability to</w:t>
-            </w:r>
-            <w:proofErr w:type="gramEnd"/>
-            <w:r>
-              <w:rPr>
-                <w:color w:val="000000" w:themeColor="text1"/>
-                <w:sz w:val="22"/>
-                <w:szCs w:val="22"/>
-              </w:rPr>
-              <w:t xml:space="preserve"> delete the item from the basket by pressing on the </w:t>
+              <w:t xml:space="preserve">The customer will also have the ability to delete the item from the basket by pressing on the </w:t>
             </w:r>
             <w:r>
               <w:rPr>
@@ -4573,23 +4405,7 @@
                 <w:sz w:val="22"/>
                 <w:szCs w:val="22"/>
               </w:rPr>
-              <w:t xml:space="preserve">Once the customer would like to </w:t>
-            </w:r>
-            <w:proofErr w:type="gramStart"/>
-            <w:r>
-              <w:rPr>
-                <w:sz w:val="22"/>
-                <w:szCs w:val="22"/>
-              </w:rPr>
-              <w:t>pay</w:t>
-            </w:r>
-            <w:proofErr w:type="gramEnd"/>
-            <w:r>
-              <w:rPr>
-                <w:sz w:val="22"/>
-                <w:szCs w:val="22"/>
-              </w:rPr>
-              <w:t xml:space="preserve"> they can click on the “Pay Now” button.</w:t>
+              <w:t>Once the customer would like to pay they can click on the “Pay Now” button.</w:t>
             </w:r>
           </w:p>
           <w:p>
@@ -4633,25 +4449,7 @@
                 <w:sz w:val="22"/>
                 <w:szCs w:val="22"/>
               </w:rPr>
-              <w:t xml:space="preserve">The customer will be able to use their saved data from when they </w:t>
-            </w:r>
-            <w:proofErr w:type="gramStart"/>
-            <w:r>
-              <w:rPr>
-                <w:color w:val="000000" w:themeColor="text1"/>
-                <w:sz w:val="22"/>
-                <w:szCs w:val="22"/>
-              </w:rPr>
-              <w:t>registered</w:t>
-            </w:r>
-            <w:proofErr w:type="gramEnd"/>
-            <w:r>
-              <w:rPr>
-                <w:color w:val="000000" w:themeColor="text1"/>
-                <w:sz w:val="22"/>
-                <w:szCs w:val="22"/>
-              </w:rPr>
-              <w:t xml:space="preserve"> or they can change it to another address.</w:t>
+              <w:t>The customer will be able to use their saved data from when they registered or they can change it to another address.</w:t>
             </w:r>
           </w:p>
           <w:p>
@@ -4729,41 +4527,7 @@
                 <w:sz w:val="22"/>
                 <w:szCs w:val="22"/>
               </w:rPr>
-              <w:t xml:space="preserve">When a customer clicks onto the </w:t>
-            </w:r>
-            <w:r>
-              <w:rPr>
-                <w:color w:val="000000" w:themeColor="text1"/>
-                <w:sz w:val="22"/>
-                <w:szCs w:val="22"/>
-              </w:rPr>
-              <w:t>“tailored suits” option</w:t>
-            </w:r>
-            <w:r>
-              <w:rPr>
-                <w:color w:val="000000" w:themeColor="text1"/>
-                <w:sz w:val="22"/>
-                <w:szCs w:val="22"/>
-              </w:rPr>
-              <w:t xml:space="preserve"> on the home page or in the nav bar, they will be directed to the tailored </w:t>
-            </w:r>
-            <w:proofErr w:type="gramStart"/>
-            <w:r>
-              <w:rPr>
-                <w:color w:val="000000" w:themeColor="text1"/>
-                <w:sz w:val="22"/>
-                <w:szCs w:val="22"/>
-              </w:rPr>
-              <w:t>suits  page</w:t>
-            </w:r>
-            <w:proofErr w:type="gramEnd"/>
-            <w:r>
-              <w:rPr>
-                <w:color w:val="000000" w:themeColor="text1"/>
-                <w:sz w:val="22"/>
-                <w:szCs w:val="22"/>
-              </w:rPr>
-              <w:t xml:space="preserve"> which will allow them to browse all of our different kinds of tailored suits.</w:t>
+              <w:t>When a customer clicks onto the “tailored suits” option on the home page or in the nav bar, they will be directed to the tailored suits  page which will allow them to browse all of our different kinds of tailored suits.</w:t>
             </w:r>
           </w:p>
           <w:p>
@@ -5058,7 +4822,6 @@
                 <w:szCs w:val="22"/>
               </w:rPr>
             </w:pPr>
-            <w:proofErr w:type="gramStart"/>
             <w:r>
               <w:rPr>
                 <w:color w:val="000000" w:themeColor="text1"/>
@@ -5067,7 +4830,6 @@
               </w:rPr>
               <w:t>Waist line</w:t>
             </w:r>
-            <w:proofErr w:type="gramEnd"/>
           </w:p>
           <w:p>
             <w:pPr>
@@ -5359,25 +5121,7 @@
                 <w:sz w:val="22"/>
                 <w:szCs w:val="22"/>
               </w:rPr>
-              <w:t xml:space="preserve">Once the customer is happy with the suit they can click on the </w:t>
-            </w:r>
-            <w:proofErr w:type="gramStart"/>
-            <w:r>
-              <w:rPr>
-                <w:color w:val="000000" w:themeColor="text1"/>
-                <w:sz w:val="22"/>
-                <w:szCs w:val="22"/>
-              </w:rPr>
-              <w:t>suit</w:t>
-            </w:r>
-            <w:proofErr w:type="gramEnd"/>
-            <w:r>
-              <w:rPr>
-                <w:color w:val="000000" w:themeColor="text1"/>
-                <w:sz w:val="22"/>
-                <w:szCs w:val="22"/>
-              </w:rPr>
-              <w:t xml:space="preserve"> and it will bring them to be able to select their size.</w:t>
+              <w:t>Once the customer is happy with the suit they can click on the suit and it will bring them to be able to select their size.</w:t>
             </w:r>
           </w:p>
           <w:p>
@@ -5556,15 +5300,7 @@
         <w:jc w:val="both"/>
       </w:pPr>
       <w:r>
-        <w:t xml:space="preserve">These are constraints on the service or functions offered by the system e.g. timing </w:t>
-      </w:r>
-      <w:proofErr w:type="gramStart"/>
-      <w:r>
-        <w:t>constraints</w:t>
-      </w:r>
-      <w:proofErr w:type="gramEnd"/>
-      <w:r>
-        <w:t xml:space="preserve"> </w:t>
+        <w:t xml:space="preserve">These are constraints on the service or functions offered by the system e.g. timing constraints </w:t>
       </w:r>
     </w:p>
     <w:p>
@@ -6708,6 +6444,62 @@
           <w:color w:val="FF0000"/>
         </w:rPr>
       </w:pPr>
+      <w:r>
+        <w:rPr>
+          <w:color w:val="FF0000"/>
+        </w:rPr>
+        <w:t>???????????????????????????????????????????????????????????????????????????????</w:t>
+      </w:r>
+    </w:p>
+    <w:p>
+      <w:r>
+        <w:t xml:space="preserve">In conclusion, the report shows a </w:t>
+      </w:r>
+      <w:r>
+        <w:t>well-planned</w:t>
+      </w:r>
+      <w:r>
+        <w:t xml:space="preserve"> roadmap for the project.</w:t>
+      </w:r>
+      <w:r>
+        <w:t xml:space="preserve"> </w:t>
+      </w:r>
+    </w:p>
+    <w:p>
+      <w:r>
+        <w:t>The chosen methodology (Agile) provides a structured guide for development of the project. The selection of chosen development languages to be used</w:t>
+      </w:r>
+      <w:r>
+        <w:t xml:space="preserve"> provides a solid foundation for building a dynamic and responsive website with minimal learning curve and consistency across webpages. </w:t>
+      </w:r>
+      <w:r>
+        <w:t xml:space="preserve">The emphasis on usability and consistency adheres to the users expectations. </w:t>
+      </w:r>
+    </w:p>
+    <w:p>
+      <w:r>
+        <w:t>By following the outlined roadmap the website will become a valuable asset for the company, building an online presence and competing with other companies.</w:t>
+      </w:r>
+    </w:p>
+    <w:p>
+      <w:pPr>
+        <w:rPr>
+          <w:color w:val="FF0000"/>
+        </w:rPr>
+      </w:pPr>
+      <w:r>
+        <w:rPr>
+          <w:color w:val="FF0000"/>
+        </w:rPr>
+        <w:t>??????????????????????????????????????????????????????????????????????????????</w:t>
+      </w:r>
+    </w:p>
+    <w:p>
+      <w:pPr>
+        <w:rPr>
+          <w:color w:val="FF0000"/>
+        </w:rPr>
+      </w:pPr>
     </w:p>
     <w:p>
       <w:pPr>
@@ -6752,21 +6544,7 @@
         <w:rPr>
           <w:color w:val="FF0000"/>
         </w:rPr>
-        <w:t xml:space="preserve">: Is your document </w:t>
-      </w:r>
-      <w:proofErr w:type="gramStart"/>
-      <w:r>
-        <w:rPr>
-          <w:color w:val="FF0000"/>
-        </w:rPr>
-        <w:t>complete</w:t>
-      </w:r>
-      <w:proofErr w:type="gramEnd"/>
-      <w:r>
-        <w:rPr>
-          <w:color w:val="FF0000"/>
-        </w:rPr>
-        <w:t xml:space="preserve"> and correct? </w:t>
+        <w:t xml:space="preserve">: Is your document complete and correct? </w:t>
       </w:r>
     </w:p>
     <w:p>
@@ -6799,21 +6577,7 @@
         <w:rPr>
           <w:color w:val="FF0000"/>
         </w:rPr>
-        <w:t xml:space="preserve">Do the requirements state the customers’ </w:t>
-      </w:r>
-      <w:proofErr w:type="gramStart"/>
-      <w:r>
-        <w:rPr>
-          <w:color w:val="FF0000"/>
-        </w:rPr>
-        <w:t>needs</w:t>
-      </w:r>
-      <w:proofErr w:type="gramEnd"/>
-      <w:r>
-        <w:rPr>
-          <w:color w:val="FF0000"/>
-        </w:rPr>
-        <w:t xml:space="preserve"> </w:t>
+        <w:t xml:space="preserve">Do the requirements state the customers’ needs </w:t>
       </w:r>
     </w:p>
     <w:p>
@@ -6831,21 +6595,7 @@
         <w:rPr>
           <w:color w:val="FF0000"/>
         </w:rPr>
-        <w:t xml:space="preserve">Are you satisfied with all parts of the </w:t>
-      </w:r>
-      <w:proofErr w:type="gramStart"/>
-      <w:r>
-        <w:rPr>
-          <w:color w:val="FF0000"/>
-        </w:rPr>
-        <w:t>document</w:t>
-      </w:r>
-      <w:proofErr w:type="gramEnd"/>
-      <w:r>
-        <w:rPr>
-          <w:color w:val="FF0000"/>
-        </w:rPr>
-        <w:t xml:space="preserve"> </w:t>
+        <w:t xml:space="preserve">Are you satisfied with all parts of the document </w:t>
       </w:r>
     </w:p>
     <w:p>
@@ -6863,16 +6613,8 @@
         <w:rPr>
           <w:color w:val="FF0000"/>
         </w:rPr>
-        <w:t xml:space="preserve">Do you believe all parts are possible to </w:t>
-      </w:r>
-      <w:proofErr w:type="gramStart"/>
-      <w:r>
-        <w:rPr>
-          <w:color w:val="FF0000"/>
-        </w:rPr>
-        <w:t>implement</w:t>
-      </w:r>
-      <w:proofErr w:type="gramEnd"/>
+        <w:t>Do you believe all parts are possible to implement</w:t>
+      </w:r>
     </w:p>
     <w:p>
       <w:pPr>
@@ -6889,21 +6631,7 @@
         <w:rPr>
           <w:color w:val="FF0000"/>
         </w:rPr>
-        <w:t xml:space="preserve">Is each part of the document in agreement with all other </w:t>
-      </w:r>
-      <w:proofErr w:type="gramStart"/>
-      <w:r>
-        <w:rPr>
-          <w:color w:val="FF0000"/>
-        </w:rPr>
-        <w:t>parts</w:t>
-      </w:r>
-      <w:proofErr w:type="gramEnd"/>
-      <w:r>
-        <w:rPr>
-          <w:color w:val="FF0000"/>
-        </w:rPr>
-        <w:t xml:space="preserve"> </w:t>
+        <w:t xml:space="preserve">Is each part of the document in agreement with all other parts </w:t>
       </w:r>
     </w:p>
     <w:p>
@@ -6921,21 +6649,7 @@
         <w:rPr>
           <w:color w:val="FF0000"/>
         </w:rPr>
-        <w:t xml:space="preserve">Do the requirements avoid specifying a </w:t>
-      </w:r>
-      <w:proofErr w:type="gramStart"/>
-      <w:r>
-        <w:rPr>
-          <w:color w:val="FF0000"/>
-        </w:rPr>
-        <w:t>solution</w:t>
-      </w:r>
-      <w:proofErr w:type="gramEnd"/>
-      <w:r>
-        <w:rPr>
-          <w:color w:val="FF0000"/>
-        </w:rPr>
-        <w:t xml:space="preserve"> </w:t>
+        <w:t xml:space="preserve">Do the requirements avoid specifying a solution </w:t>
       </w:r>
     </w:p>
     <w:p>
@@ -6953,21 +6667,7 @@
         <w:rPr>
           <w:color w:val="FF0000"/>
         </w:rPr>
-        <w:t xml:space="preserve">Do the requirements avoid specifying a </w:t>
-      </w:r>
-      <w:proofErr w:type="gramStart"/>
-      <w:r>
-        <w:rPr>
-          <w:color w:val="FF0000"/>
-        </w:rPr>
-        <w:t>design</w:t>
-      </w:r>
-      <w:proofErr w:type="gramEnd"/>
-      <w:r>
-        <w:rPr>
-          <w:color w:val="FF0000"/>
-        </w:rPr>
-        <w:t xml:space="preserve"> </w:t>
+        <w:t xml:space="preserve">Do the requirements avoid specifying a design </w:t>
       </w:r>
     </w:p>
     <w:p>
@@ -6981,7 +6681,6 @@
           <w:i/>
           <w:color w:val="FF0000"/>
         </w:rPr>
-        <w:lastRenderedPageBreak/>
         <w:t>Completeness</w:t>
       </w:r>
       <w:r>
@@ -7006,16 +6705,8 @@
         <w:rPr>
           <w:color w:val="FF0000"/>
         </w:rPr>
-        <w:t xml:space="preserve">Are all the necessary interfaces specified – this includes input and </w:t>
-      </w:r>
-      <w:proofErr w:type="gramStart"/>
-      <w:r>
-        <w:rPr>
-          <w:color w:val="FF0000"/>
-        </w:rPr>
-        <w:t>output</w:t>
-      </w:r>
-      <w:proofErr w:type="gramEnd"/>
+        <w:t>Are all the necessary interfaces specified – this includes input and output</w:t>
+      </w:r>
     </w:p>
     <w:p>
       <w:pPr>
@@ -7032,21 +6723,7 @@
         <w:rPr>
           <w:color w:val="FF0000"/>
         </w:rPr>
-        <w:t xml:space="preserve">Are the specifications precise </w:t>
-      </w:r>
-      <w:proofErr w:type="gramStart"/>
-      <w:r>
-        <w:rPr>
-          <w:color w:val="FF0000"/>
-        </w:rPr>
-        <w:t>enough</w:t>
-      </w:r>
-      <w:proofErr w:type="gramEnd"/>
-      <w:r>
-        <w:rPr>
-          <w:color w:val="FF0000"/>
-        </w:rPr>
-        <w:t xml:space="preserve"> </w:t>
+        <w:t xml:space="preserve">Are the specifications precise enough </w:t>
       </w:r>
     </w:p>
     <w:p>
@@ -7126,21 +6803,7 @@
         <w:rPr>
           <w:color w:val="FF0000"/>
         </w:rPr>
-        <w:t xml:space="preserve">Is the level of details for each </w:t>
-      </w:r>
-      <w:proofErr w:type="gramStart"/>
-      <w:r>
-        <w:rPr>
-          <w:color w:val="FF0000"/>
-        </w:rPr>
-        <w:t>requirements</w:t>
-      </w:r>
-      <w:proofErr w:type="gramEnd"/>
-      <w:r>
-        <w:rPr>
-          <w:color w:val="FF0000"/>
-        </w:rPr>
-        <w:t xml:space="preserve"> appropriate? </w:t>
+        <w:t xml:space="preserve">Is the level of details for each requirements appropriate? </w:t>
       </w:r>
     </w:p>
     <w:p>
@@ -12676,13 +12339,57 @@
     <w:lsdException w:name="HTML Sample" w:semiHidden="1" w:unhideWhenUsed="1"/>
     <w:lsdException w:name="HTML Typewriter" w:semiHidden="1" w:unhideWhenUsed="1"/>
     <w:lsdException w:name="HTML Variable" w:semiHidden="1" w:unhideWhenUsed="1"/>
+    <w:lsdException w:name="Normal Table" w:semiHidden="1" w:unhideWhenUsed="1"/>
     <w:lsdException w:name="annotation subject" w:semiHidden="1" w:unhideWhenUsed="1"/>
     <w:lsdException w:name="No List" w:semiHidden="1" w:unhideWhenUsed="1"/>
     <w:lsdException w:name="Outline List 1" w:semiHidden="1" w:unhideWhenUsed="1"/>
     <w:lsdException w:name="Outline List 2" w:semiHidden="1" w:unhideWhenUsed="1"/>
     <w:lsdException w:name="Outline List 3" w:semiHidden="1" w:unhideWhenUsed="1"/>
+    <w:lsdException w:name="Table Simple 1" w:semiHidden="1" w:unhideWhenUsed="1"/>
+    <w:lsdException w:name="Table Simple 2" w:semiHidden="1" w:unhideWhenUsed="1"/>
+    <w:lsdException w:name="Table Simple 3" w:semiHidden="1" w:unhideWhenUsed="1"/>
+    <w:lsdException w:name="Table Classic 1" w:semiHidden="1" w:unhideWhenUsed="1"/>
+    <w:lsdException w:name="Table Classic 2" w:semiHidden="1" w:unhideWhenUsed="1"/>
+    <w:lsdException w:name="Table Classic 3" w:semiHidden="1" w:unhideWhenUsed="1"/>
+    <w:lsdException w:name="Table Classic 4" w:semiHidden="1" w:unhideWhenUsed="1"/>
+    <w:lsdException w:name="Table Colorful 1" w:semiHidden="1" w:unhideWhenUsed="1"/>
+    <w:lsdException w:name="Table Colorful 2" w:semiHidden="1" w:unhideWhenUsed="1"/>
+    <w:lsdException w:name="Table Colorful 3" w:semiHidden="1" w:unhideWhenUsed="1"/>
+    <w:lsdException w:name="Table Columns 1" w:semiHidden="1" w:unhideWhenUsed="1"/>
+    <w:lsdException w:name="Table Columns 2" w:semiHidden="1" w:unhideWhenUsed="1"/>
+    <w:lsdException w:name="Table Columns 3" w:semiHidden="1" w:unhideWhenUsed="1"/>
+    <w:lsdException w:name="Table Columns 4" w:semiHidden="1" w:unhideWhenUsed="1"/>
+    <w:lsdException w:name="Table Columns 5" w:semiHidden="1" w:unhideWhenUsed="1"/>
+    <w:lsdException w:name="Table Grid 1" w:semiHidden="1" w:unhideWhenUsed="1"/>
+    <w:lsdException w:name="Table Grid 2" w:semiHidden="1" w:unhideWhenUsed="1"/>
+    <w:lsdException w:name="Table Grid 3" w:semiHidden="1" w:unhideWhenUsed="1"/>
+    <w:lsdException w:name="Table Grid 4" w:semiHidden="1" w:unhideWhenUsed="1"/>
+    <w:lsdException w:name="Table Grid 5" w:semiHidden="1" w:unhideWhenUsed="1"/>
+    <w:lsdException w:name="Table Grid 6" w:semiHidden="1" w:unhideWhenUsed="1"/>
+    <w:lsdException w:name="Table Grid 7" w:semiHidden="1" w:unhideWhenUsed="1"/>
+    <w:lsdException w:name="Table Grid 8" w:semiHidden="1" w:unhideWhenUsed="1"/>
+    <w:lsdException w:name="Table List 1" w:semiHidden="1" w:unhideWhenUsed="1"/>
+    <w:lsdException w:name="Table List 2" w:semiHidden="1" w:unhideWhenUsed="1"/>
+    <w:lsdException w:name="Table List 3" w:semiHidden="1" w:unhideWhenUsed="1"/>
+    <w:lsdException w:name="Table List 4" w:semiHidden="1" w:unhideWhenUsed="1"/>
+    <w:lsdException w:name="Table List 5" w:semiHidden="1" w:unhideWhenUsed="1"/>
+    <w:lsdException w:name="Table List 6" w:semiHidden="1" w:unhideWhenUsed="1"/>
+    <w:lsdException w:name="Table List 7" w:semiHidden="1" w:unhideWhenUsed="1"/>
+    <w:lsdException w:name="Table List 8" w:semiHidden="1" w:unhideWhenUsed="1"/>
+    <w:lsdException w:name="Table 3D effects 1" w:semiHidden="1" w:unhideWhenUsed="1"/>
+    <w:lsdException w:name="Table 3D effects 2" w:semiHidden="1" w:unhideWhenUsed="1"/>
+    <w:lsdException w:name="Table 3D effects 3" w:semiHidden="1" w:unhideWhenUsed="1"/>
+    <w:lsdException w:name="Table Contemporary" w:semiHidden="1" w:unhideWhenUsed="1"/>
+    <w:lsdException w:name="Table Elegant" w:semiHidden="1" w:unhideWhenUsed="1"/>
+    <w:lsdException w:name="Table Professional" w:semiHidden="1" w:unhideWhenUsed="1"/>
+    <w:lsdException w:name="Table Subtle 1" w:semiHidden="1" w:unhideWhenUsed="1"/>
+    <w:lsdException w:name="Table Subtle 2" w:semiHidden="1" w:unhideWhenUsed="1"/>
+    <w:lsdException w:name="Table Web 1" w:semiHidden="1" w:unhideWhenUsed="1"/>
+    <w:lsdException w:name="Table Web 2" w:semiHidden="1" w:unhideWhenUsed="1"/>
+    <w:lsdException w:name="Table Web 3" w:semiHidden="1" w:unhideWhenUsed="1"/>
     <w:lsdException w:name="Balloon Text" w:semiHidden="1" w:unhideWhenUsed="1"/>
     <w:lsdException w:name="Table Grid" w:uiPriority="59"/>
+    <w:lsdException w:name="Table Theme" w:semiHidden="1" w:unhideWhenUsed="1"/>
     <w:lsdException w:name="Placeholder Text" w:semiHidden="1"/>
     <w:lsdException w:name="No Spacing" w:uiPriority="1" w:qFormat="1"/>
     <w:lsdException w:name="Light Shading" w:uiPriority="60"/>

</xml_diff>